<commit_message>
minor edits, and changes to abstract in index.html
</commit_message>
<xml_diff>
--- a/final/paper-djcald-jiwu.docx
+++ b/final/paper-djcald-jiwu.docx
@@ -1,6 +1,6 @@
 
 <file path=word/document.xml><?xml version="1.0" encoding="utf-8"?>
-<w:document xmlns:wpc="http://schemas.microsoft.com/office/word/2010/wordprocessingCanvas" xmlns:cx="http://schemas.microsoft.com/office/drawing/2014/chartex" xmlns:cx1="http://schemas.microsoft.com/office/drawing/2015/9/8/chartex" xmlns:cx2="http://schemas.microsoft.com/office/drawing/2015/10/21/chartex" xmlns:mc="http://schemas.openxmlformats.org/markup-compatibility/2006" xmlns:o="urn:schemas-microsoft-com:office:office" xmlns:r="http://schemas.openxmlformats.org/officeDocument/2006/relationships" xmlns:m="http://schemas.openxmlformats.org/officeDocument/2006/math" xmlns:v="urn:schemas-microsoft-com:vml" xmlns:wp14="http://schemas.microsoft.com/office/word/2010/wordprocessingDrawing" xmlns:wp="http://schemas.openxmlformats.org/drawingml/2006/wordprocessingDrawing" xmlns:w10="urn:schemas-microsoft-com:office:word" xmlns:w="http://schemas.openxmlformats.org/wordprocessingml/2006/main" xmlns:w14="http://schemas.microsoft.com/office/word/2010/wordml" xmlns:w15="http://schemas.microsoft.com/office/word/2012/wordml" xmlns:w16se="http://schemas.microsoft.com/office/word/2015/wordml/symex" xmlns:wpg="http://schemas.microsoft.com/office/word/2010/wordprocessingGroup" xmlns:wpi="http://schemas.microsoft.com/office/word/2010/wordprocessingInk" xmlns:wne="http://schemas.microsoft.com/office/word/2006/wordml" xmlns:wps="http://schemas.microsoft.com/office/word/2010/wordprocessingShape" mc:Ignorable="w14 w15 w16se wp14">
+<w:document xmlns:wpc="http://schemas.microsoft.com/office/word/2010/wordprocessingCanvas" xmlns:mc="http://schemas.openxmlformats.org/markup-compatibility/2006" xmlns:o="urn:schemas-microsoft-com:office:office" xmlns:r="http://schemas.openxmlformats.org/officeDocument/2006/relationships" xmlns:m="http://schemas.openxmlformats.org/officeDocument/2006/math" xmlns:v="urn:schemas-microsoft-com:vml" xmlns:wp14="http://schemas.microsoft.com/office/word/2010/wordprocessingDrawing" xmlns:wp="http://schemas.openxmlformats.org/drawingml/2006/wordprocessingDrawing" xmlns:w10="urn:schemas-microsoft-com:office:word" xmlns:w="http://schemas.openxmlformats.org/wordprocessingml/2006/main" xmlns:w14="http://schemas.microsoft.com/office/word/2010/wordml" xmlns:w15="http://schemas.microsoft.com/office/word/2012/wordml" xmlns:wpg="http://schemas.microsoft.com/office/word/2010/wordprocessingGroup" xmlns:wpi="http://schemas.microsoft.com/office/word/2010/wordprocessingInk" xmlns:wne="http://schemas.microsoft.com/office/word/2006/wordml" xmlns:wps="http://schemas.microsoft.com/office/word/2010/wordprocessingShape" mc:Ignorable="w14 w15 wp14">
   <w:body>
     <w:p>
       <w:pPr>
@@ -202,12 +202,7 @@
               <w:pStyle w:val="AuthorAffiliation"/>
             </w:pPr>
             <w:r>
-              <w:t>jiwu@</w:t>
-            </w:r>
-            <w:bookmarkStart w:id="0" w:name="_GoBack"/>
-            <w:bookmarkEnd w:id="0"/>
-            <w:r>
-              <w:t>uw.edu</w:t>
+              <w:t>jiwu@uw.edu</w:t>
             </w:r>
           </w:p>
         </w:tc>
@@ -391,6 +386,7 @@
         <w:rPr>
           <w:noProof/>
         </w:rPr>
+        <w:lastRenderedPageBreak/>
         <mc:AlternateContent>
           <mc:Choice Requires="wps">
             <w:drawing>
@@ -431,7 +427,7 @@
                         </a:ln>
                         <a:extLst>
                           <a:ext uri="{91240B29-F687-4f45-9708-019B960494DF}">
-                            <a14:hiddenLine xmlns:a14="http://schemas.microsoft.com/office/drawing/2010/main" xmlns:w="http://schemas.openxmlformats.org/wordprocessingml/2006/main" xmlns:w10="urn:schemas-microsoft-com:office:word" xmlns:v="urn:schemas-microsoft-com:vml" xmlns:o="urn:schemas-microsoft-com:office:office" xmlns:mv="urn:schemas-microsoft-com:mac:vml" xmlns:mo="http://schemas.microsoft.com/office/mac/office/2008/main" xmlns="" w="9525">
+                            <a14:hiddenLine xmlns="" xmlns:mo="http://schemas.microsoft.com/office/mac/office/2008/main" xmlns:mv="urn:schemas-microsoft-com:mac:vml" xmlns:o="urn:schemas-microsoft-com:office:office" xmlns:v="urn:schemas-microsoft-com:vml" xmlns:w10="urn:schemas-microsoft-com:office:word" xmlns:w="http://schemas.openxmlformats.org/wordprocessingml/2006/main" xmlns:a14="http://schemas.microsoft.com/office/drawing/2010/main" xmlns:w16se="http://schemas.microsoft.com/office/word/2015/wordml/symex" xmlns:cx2="http://schemas.microsoft.com/office/drawing/2015/10/21/chartex" xmlns:cx1="http://schemas.microsoft.com/office/drawing/2015/9/8/chartex" xmlns:cx="http://schemas.microsoft.com/office/drawing/2014/chartex" w="9525">
                               <a:solidFill>
                                 <a:srgbClr val="000000"/>
                               </a:solidFill>
@@ -507,19 +503,7 @@
                         <w:rPr>
                           <w:szCs w:val="16"/>
                         </w:rPr>
-                        <w:t xml:space="preserve">Permission to make digital or hard copies of part or all of this work for personal or classroom use is granted without fee provided that copies are not made or distributed for profit or commercial advantage and that copies bear this notice and the full citation on the first page. Copyrights for components of this work owned by others than ACM must be honored. Abstracting with credit is permitted. </w:t>
-                      </w:r>
-                      <w:r>
-                        <w:rPr>
-                          <w:szCs w:val="16"/>
-                        </w:rPr>
-                        <w:t>To copy otherwise, to republish, to post on servers, or to redistribute to lists, contact the Owner/Author.</w:t>
-                      </w:r>
-                      <w:r>
-                        <w:rPr>
-                          <w:szCs w:val="16"/>
-                        </w:rPr>
-                        <w:t xml:space="preserve"> Request permissions from permissions@acm.org or Publications Dept., ACM, Inc., fax +1 (212) 869-0481.</w:t>
+                        <w:t>Permission to make digital or hard copies of part or all of this work for personal or classroom use is granted without fee provided that copies are not made or distributed for profit or commercial advantage and that copies bear this notice and the full citation on the first page. Copyrights for components of this work owned by others than ACM must be honored. Abstracting with credit is permitted. To copy otherwise, to republish, to post on servers, or to redistribute to lists, contact the Owner/Author. Request permissions from permissions@acm.org or Publications Dept., ACM, Inc., fax +1 (212) 869-0481.</w:t>
                       </w:r>
                     </w:p>
                   </w:txbxContent>
@@ -688,6 +672,7 @@
     </w:p>
     <w:p>
       <w:r>
+        <w:lastRenderedPageBreak/>
         <w:t xml:space="preserve">This is a challenging problem because cortical connectivity visualizations are largely exploratory and requires the encoding of a large number of multivariate attributes that exist for each pairwise edge, as each edge can be its own high-dimensional correlation matrix. These multiple metrics for each connection require an investment of user time to navigate and interpret. Unlike social networks or aggregate flow for which directed graphs are often designed, neural connectivity are highly </w:t>
       </w:r>
       <w:r>
@@ -786,7 +771,21 @@
     </w:p>
     <w:p>
       <w:r>
-        <w:t>Salvador et al, 2005, demonstrated static graphs of frequency dependent functional connectivity through undirected graphs based off of fMRI data. An example image is seen below. Of note in the image below is the labeling of various anatomic locations in free space, with a web of connections in red and green between the two of them. Green edges represent bilaterally symmetric pairs (corresponding left and right regions of the same anatomical structure). Red represent asymmetric connections.</w:t>
+        <w:t>Salvador et al, 2005, demonstrated static graphs of frequency dependent functional connectivity through undirected graphs based off of fMRI data. An example image is seen below</w:t>
+      </w:r>
+      <w:r>
+        <w:t xml:space="preserve"> (</w:t>
+      </w:r>
+      <w:proofErr w:type="gramStart"/>
+      <w:r>
+        <w:t xml:space="preserve">Figure </w:t>
+      </w:r>
+      <w:r>
+        <w:t>.</w:t>
+      </w:r>
+      <w:proofErr w:type="gramEnd"/>
+      <w:r>
+        <w:t xml:space="preserve"> Of note in the image below is the labeling of various anatomic locations in free space, with a web of connections in red and green between the two of them. Green edges represent bilaterally symmetric pairs (corresponding left and right regions of the same anatomical structure). Red represent asymmetric connections.</w:t>
       </w:r>
       <w:r>
         <w:t xml:space="preserve"> While this visualization demonstrates connectivity between numerous nodes and captures the connectivity of the system, we found it difficult to interpret quickly and sought a more intuitive way to represent visualization. </w:t>
@@ -883,6 +882,9 @@
         <w:t>. Neural Connectivity from Salvador et al, 2005</w:t>
       </w:r>
       <w:r>
+        <w:t>. Nodes are brain regions, and edges between them are markers of connection strength</w:t>
+      </w:r>
+      <w:r>
         <w:t xml:space="preserve"> [2]</w:t>
       </w:r>
       <w:r>
@@ -902,15 +904,24 @@
         <w:t xml:space="preserve">[3] </w:t>
       </w:r>
       <w:r>
-        <w:t xml:space="preserve">demonstrate different methods used in the past for demonstrating both functional connectivity (correlations in activity between various regions) and anatomic connectivity (fiber tract density between regions). As shown in the figure below, these visualizations range from clearly demonstrating brain structure, to more abstract </w:t>
-      </w:r>
-      <w:r>
-        <w:t xml:space="preserve">demonstrating the brain with nodes and edges, and all the way to combining nodes and edges and anatomical landmarks. Matrix visualizations are also commonly used for visualizing connectivity between regions. </w:t>
-      </w:r>
-    </w:p>
-    <w:p>
-      <w:r>
-        <w:t>While this type of visualization preserves anatomical locations, we feel that for our visualization it may compromise the clarity and simplicity of quickly being able to identify major connectivity regions, as relations cannot be quickly discerned without interactive manual rotation.</w:t>
+        <w:t xml:space="preserve">demonstrate different methods used in the past for demonstrating both functional connectivity (correlations in activity between various regions) and anatomic connectivity (fiber tract density between regions). </w:t>
+      </w:r>
+      <w:r>
+        <w:lastRenderedPageBreak/>
+        <w:t>These</w:t>
+      </w:r>
+      <w:r>
+        <w:t xml:space="preserve"> visualizations range from clearly demonstrating brain structure, to more abstract demonstrating the brain with nodes and edges, and all the way to combining nodes and edges and anatomical landmarks. Matrix visualizations are also commonly used for visualizing connectivity between regions. </w:t>
+      </w:r>
+    </w:p>
+    <w:p>
+      <w:r>
+        <w:t>While this type of</w:t>
+      </w:r>
+      <w:bookmarkStart w:id="0" w:name="_GoBack"/>
+      <w:bookmarkEnd w:id="0"/>
+      <w:r>
+        <w:t xml:space="preserve"> visualization preserves anatomical locations, we feel that for our visualization it may compromise the clarity and simplicity of quickly being able to identify major connectivity regions, as relations cannot be quickly discerned without interactive manual rotation.</w:t>
       </w:r>
     </w:p>
     <w:p>
@@ -932,7 +943,10 @@
         <w:t>t</w:t>
       </w:r>
       <w:r>
-        <w:t>he schematic shown in Figure 2</w:t>
+        <w:t xml:space="preserve">he schematic shown in Figure </w:t>
+      </w:r>
+      <w:r>
+        <w:t>2</w:t>
       </w:r>
       <w:r>
         <w:t>. Briefly, a correlation matrix (3D matrix of connectivity strengths at various sensor locations</w:t>
@@ -1078,270 +1092,7 @@
         <w:t xml:space="preserve"> In order for the implementation to be usable the interface must be rapid and responsive when selecting and visualizing more information about pairwise connections.</w:t>
       </w:r>
     </w:p>
-    <w:p>
-      <w:r>
-        <w:t>The user</w:t>
-      </w:r>
-      <w:r>
-        <w:t xml:space="preserve"> is</w:t>
-      </w:r>
-      <w:r>
-        <w:t xml:space="preserve"> </w:t>
-      </w:r>
-      <w:r>
-        <w:t>able to select</w:t>
-      </w:r>
-      <w:r>
-        <w:t xml:space="preserve"> a frequency range of interest, a statistical measure of interest (absolute value or magnitude and phase information if present), the inclusion or exclusion of </w:t>
-      </w:r>
-      <w:r>
-        <w:t>self-connections</w:t>
-      </w:r>
-      <w:r>
-        <w:t>, and then presses the "re-slice matrix and render" button to submit the query</w:t>
-      </w:r>
-      <w:r>
-        <w:t xml:space="preserve"> and update the chord diagram.</w:t>
-      </w:r>
-      <w:r>
-        <w:t xml:space="preserve"> </w:t>
-      </w:r>
-      <w:r>
-        <w:t xml:space="preserve">This uses math.js in order to rapidly </w:t>
-      </w:r>
-      <w:proofErr w:type="spellStart"/>
-      <w:r>
-        <w:t>subselect</w:t>
-      </w:r>
-      <w:proofErr w:type="spellEnd"/>
-      <w:r>
-        <w:t xml:space="preserve"> and compute an average matrix slice across the selected frequency regimes. The responsive controls use</w:t>
-      </w:r>
-      <w:r>
-        <w:t xml:space="preserve"> </w:t>
-      </w:r>
-      <w:proofErr w:type="spellStart"/>
-      <w:proofErr w:type="gramStart"/>
-      <w:r>
-        <w:t>Javascript</w:t>
-      </w:r>
-      <w:proofErr w:type="spellEnd"/>
-      <w:r>
-        <w:t xml:space="preserve"> </w:t>
-      </w:r>
-      <w:r>
-        <w:t xml:space="preserve"> d3.js</w:t>
-      </w:r>
-      <w:proofErr w:type="gramEnd"/>
-      <w:r>
-        <w:t xml:space="preserve"> and jQuery</w:t>
-      </w:r>
-      <w:r>
-        <w:t xml:space="preserve"> controller </w:t>
-      </w:r>
-      <w:r>
-        <w:t>frameworks in</w:t>
-      </w:r>
-      <w:r>
-        <w:t xml:space="preserve"> order to create cross-platform, responsive controls. In particular, the d3.js implementation of </w:t>
-      </w:r>
-      <w:r>
-        <w:t>d3.</w:t>
-      </w:r>
-      <w:r>
-        <w:t>svg.</w:t>
-      </w:r>
-      <w:r>
-        <w:t xml:space="preserve">arc </w:t>
-      </w:r>
-      <w:r>
-        <w:t>d</w:t>
-      </w:r>
-      <w:proofErr w:type="gramStart"/>
-      <w:r>
-        <w:t>3.layout</w:t>
-      </w:r>
-      <w:proofErr w:type="gramEnd"/>
-      <w:r>
-        <w:t>.chords</w:t>
-      </w:r>
-      <w:r>
-        <w:t xml:space="preserve"> are</w:t>
-      </w:r>
-      <w:r>
-        <w:t xml:space="preserve"> heavily called upon in order to </w:t>
-      </w:r>
-      <w:r>
-        <w:t xml:space="preserve">rapidly reshape </w:t>
-      </w:r>
-      <w:r>
-        <w:t xml:space="preserve">the view. The user-selected </w:t>
-      </w:r>
-      <w:r>
-        <w:t>threshold cut-off value in real time dynamically prunes connections below a cert</w:t>
-      </w:r>
-      <w:r>
-        <w:t>ain</w:t>
-      </w:r>
-      <w:r>
-        <w:t xml:space="preserve"> strength from the diagram. A callback with active </w:t>
-      </w:r>
-      <w:proofErr w:type="spellStart"/>
-      <w:r>
-        <w:t>tweening</w:t>
-      </w:r>
-      <w:proofErr w:type="spellEnd"/>
-      <w:r>
-        <w:t xml:space="preserve"> of the arc and chord shapes with d3 transitions is used in order convey a sense of smooth but rapid transition in order not to lose the sense of overall context as a large number of chords fade from view with increasing</w:t>
-      </w:r>
-      <w:r>
-        <w:t xml:space="preserve"> minimum threshold.</w:t>
-      </w:r>
-    </w:p>
-    <w:p>
-      <w:r>
-        <w:t>The user then has the option to color the chord diagram based off of anatomic locations from a file (if present), or in a constant luminance sche</w:t>
-      </w:r>
-      <w:r>
-        <w:t>me based off sequential order.</w:t>
-      </w:r>
-      <w:r>
-        <w:t xml:space="preserve"> </w:t>
-      </w:r>
-      <w:r>
-        <w:t xml:space="preserve">As the color representation of nominal categories is extremely </w:t>
-      </w:r>
-      <w:r>
-        <w:lastRenderedPageBreak/>
-        <w:t>important [6] and spatial information must be accurately conveyed, i</w:t>
-      </w:r>
-      <w:r>
-        <w:t xml:space="preserve">n this case, we tailored a CIE L*a*b </w:t>
-      </w:r>
-      <w:proofErr w:type="spellStart"/>
-      <w:r>
-        <w:t>colorscale</w:t>
-      </w:r>
-      <w:proofErr w:type="spellEnd"/>
-      <w:r>
-        <w:t xml:space="preserve"> that fades in two directions, as well as a L*c*h </w:t>
-      </w:r>
-      <w:proofErr w:type="spellStart"/>
-      <w:r>
-        <w:t>colorscale</w:t>
-      </w:r>
-      <w:proofErr w:type="spellEnd"/>
-      <w:r>
-        <w:t xml:space="preserve"> that transitions in color </w:t>
-      </w:r>
-      <w:proofErr w:type="spellStart"/>
-      <w:r>
-        <w:t>unidirectionally</w:t>
-      </w:r>
-      <w:proofErr w:type="spellEnd"/>
-      <w:r>
-        <w:t>.</w:t>
-      </w:r>
-    </w:p>
-    <w:p>
-      <w:pPr>
-        <w:jc w:val="center"/>
-      </w:pPr>
-      <w:r>
-        <w:pict w14:anchorId="081EA67F">
-          <v:shapetype id="_x0000_t75" coordsize="21600,21600" o:spt="75" o:preferrelative="t" path="m@4@5l@4@11@9@11@9@5xe" filled="f" stroked="f">
-            <v:stroke joinstyle="miter"/>
-            <v:formulas>
-              <v:f eqn="if lineDrawn pixelLineWidth 0"/>
-              <v:f eqn="sum @0 1 0"/>
-              <v:f eqn="sum 0 0 @1"/>
-              <v:f eqn="prod @2 1 2"/>
-              <v:f eqn="prod @3 21600 pixelWidth"/>
-              <v:f eqn="prod @3 21600 pixelHeight"/>
-              <v:f eqn="sum @0 0 1"/>
-              <v:f eqn="prod @6 1 2"/>
-              <v:f eqn="prod @7 21600 pixelWidth"/>
-              <v:f eqn="sum @8 21600 0"/>
-              <v:f eqn="prod @7 21600 pixelHeight"/>
-              <v:f eqn="sum @10 21600 0"/>
-            </v:formulas>
-            <v:path o:extrusionok="f" gradientshapeok="t" o:connecttype="rect"/>
-            <o:lock v:ext="edit" aspectratio="t"/>
-          </v:shapetype>
-          <v:shape id="_x0000_i1025" type="#_x0000_t75" style="width:95.4pt;height:87.6pt">
-            <v:imagedata r:id="rId9" o:title="l_a_bcolormap"/>
-          </v:shape>
-        </w:pict>
-      </w:r>
-    </w:p>
-    <w:p>
-      <w:pPr>
-        <w:pStyle w:val="Caption"/>
-        <w:jc w:val="both"/>
-      </w:pPr>
-      <w:r>
-        <w:t xml:space="preserve">Figure </w:t>
-      </w:r>
-      <w:r>
-        <w:t>2</w:t>
-      </w:r>
-      <w:r>
-        <w:t xml:space="preserve">. </w:t>
-      </w:r>
-      <w:r>
-        <w:t xml:space="preserve">A modified </w:t>
-      </w:r>
-      <w:r>
-        <w:t xml:space="preserve">L*a*b </w:t>
-      </w:r>
-      <w:proofErr w:type="spellStart"/>
-      <w:r>
-        <w:t>colorspace</w:t>
-      </w:r>
-      <w:proofErr w:type="spellEnd"/>
-      <w:r>
-        <w:t xml:space="preserve"> </w:t>
-      </w:r>
-      <w:r>
-        <w:t xml:space="preserve">controlled for luminance </w:t>
-      </w:r>
-      <w:r>
-        <w:t xml:space="preserve">for coloring arcs representing spatial locations around the chord diagram in order to give the user rapid assessment of </w:t>
-      </w:r>
-      <w:r>
-        <w:t xml:space="preserve">sensor </w:t>
-      </w:r>
-      <w:r>
-        <w:t>proximity.</w:t>
-      </w:r>
-    </w:p>
-    <w:p>
-      <w:r>
-        <w:t>Once the chord diagram has been setup for visualization, the user can hover over a node or a chord to display connection strengths for that node, or between the two nod</w:t>
-      </w:r>
-      <w:r>
-        <w:t>es specified by a given chord.</w:t>
-      </w:r>
-      <w:r>
-        <w:t xml:space="preserve"> An additional user option for coloring via mean phase angle of the connection uses a divergent color palette from </w:t>
-      </w:r>
-      <w:proofErr w:type="spellStart"/>
-      <w:r>
-        <w:t>ColorBrewer</w:t>
-      </w:r>
-      <w:proofErr w:type="spellEnd"/>
-      <w:r>
-        <w:t xml:space="preserve"> (colorbrewer.org)</w:t>
-      </w:r>
-      <w:r>
-        <w:t>.</w:t>
-      </w:r>
-    </w:p>
-    <w:p>
-      <w:r>
-        <w:t>Upon clicking a chord, a bar graph will dynamically update which displays connection strengths across all frequencies for the two nodes of interest. By hovering over any bar in the chart, the connectivity strength will be displayed.</w:t>
-      </w:r>
-    </w:p>
+    <w:p/>
     <w:p>
       <w:pPr>
         <w:keepNext/>
@@ -1351,8 +1102,8 @@
           <w:noProof/>
         </w:rPr>
         <w:drawing>
-          <wp:inline distT="0" distB="0" distL="0" distR="0" wp14:anchorId="62DD3CBC" wp14:editId="59C64CB2">
-            <wp:extent cx="3063240" cy="1689619"/>
+          <wp:inline distT="0" distB="0" distL="0" distR="0" wp14:anchorId="785FA905" wp14:editId="3029FA76">
+            <wp:extent cx="3063240" cy="1689100"/>
             <wp:effectExtent l="0" t="0" r="3810" b="6350"/>
             <wp:docPr id="6" name="Picture 6" descr="https://lh3.googleusercontent.com/eq2gRmREIz_LtGp8rrW-6qleSs1T5vkO-JlOybS4OlXdw3DlyJWOKBcawQDyFvIvV1NK7B9eJzGKY5707ZSCdlCJR0jay8mAGkCKGNaA4upOcY9MdFkFoG_i5rxbQ4-t-fiqjeca"/>
             <wp:cNvGraphicFramePr>
@@ -1368,7 +1119,7 @@
                     </pic:cNvPicPr>
                   </pic:nvPicPr>
                   <pic:blipFill>
-                    <a:blip r:embed="rId10">
+                    <a:blip r:embed="rId9">
                       <a:extLst>
                         <a:ext uri="{28A0092B-C50C-407E-A947-70E740481C1C}">
                           <a14:useLocalDpi xmlns:a14="http://schemas.microsoft.com/office/drawing/2010/main"/>
@@ -1383,7 +1134,7 @@
                   <pic:spPr bwMode="auto">
                     <a:xfrm>
                       <a:off x="0" y="0"/>
-                      <a:ext cx="3063240" cy="1689619"/>
+                      <a:ext cx="3063240" cy="1689100"/>
                     </a:xfrm>
                     <a:prstGeom prst="rect">
                       <a:avLst/>
@@ -1404,83 +1155,442 @@
       <w:pPr>
         <w:pStyle w:val="Caption"/>
         <w:jc w:val="both"/>
+        <w:rPr>
+          <w:noProof/>
+        </w:rPr>
       </w:pPr>
       <w:r>
         <w:t xml:space="preserve">Figure </w:t>
       </w:r>
       <w:r>
+        <w:fldChar w:fldCharType="begin"/>
+      </w:r>
+      <w:r>
+        <w:instrText xml:space="preserve"> SEQ Figure \* ARABIC </w:instrText>
+      </w:r>
+      <w:r>
+        <w:fldChar w:fldCharType="separate"/>
+      </w:r>
+      <w:r>
+        <w:rPr>
+          <w:noProof/>
+        </w:rPr>
+        <w:t>2</w:t>
+      </w:r>
+      <w:r>
+        <w:fldChar w:fldCharType="end"/>
+      </w:r>
+      <w:r>
+        <w:rPr>
+          <w:noProof/>
+        </w:rPr>
+        <w:t>. Schematic overview of approach to the visualization</w:t>
+      </w:r>
+    </w:p>
+    <w:p>
+      <w:r>
+        <w:t>The user</w:t>
+      </w:r>
+      <w:r>
+        <w:t xml:space="preserve"> is</w:t>
+      </w:r>
+      <w:r>
+        <w:t xml:space="preserve"> </w:t>
+      </w:r>
+      <w:r>
+        <w:t>able to select</w:t>
+      </w:r>
+      <w:r>
+        <w:t xml:space="preserve"> a frequency range of interest, a statistical measure of interest (absolute value or magnitude and phase information if present), the inclusion or exclusion of </w:t>
+      </w:r>
+      <w:r>
+        <w:t>self-connections</w:t>
+      </w:r>
+      <w:r>
+        <w:t>, and then presses the "re-slice matrix and render" button to submit the query</w:t>
+      </w:r>
+      <w:r>
+        <w:t xml:space="preserve"> and update the chord diagram.</w:t>
+      </w:r>
+      <w:r>
+        <w:t xml:space="preserve"> </w:t>
+      </w:r>
+      <w:r>
+        <w:t xml:space="preserve">This uses math.js in order to rapidly </w:t>
+      </w:r>
+      <w:proofErr w:type="spellStart"/>
+      <w:r>
+        <w:t>subselect</w:t>
+      </w:r>
+      <w:proofErr w:type="spellEnd"/>
+      <w:r>
+        <w:t xml:space="preserve"> and compute an average matrix slice across the selected </w:t>
+      </w:r>
+      <w:r>
+        <w:lastRenderedPageBreak/>
+        <w:t>frequency regimes. The responsive controls use</w:t>
+      </w:r>
+      <w:r>
+        <w:t xml:space="preserve"> </w:t>
+      </w:r>
+      <w:proofErr w:type="spellStart"/>
+      <w:proofErr w:type="gramStart"/>
+      <w:r>
+        <w:t>Javascript</w:t>
+      </w:r>
+      <w:proofErr w:type="spellEnd"/>
+      <w:r>
+        <w:t xml:space="preserve"> </w:t>
+      </w:r>
+      <w:r>
+        <w:t xml:space="preserve"> d3.js</w:t>
+      </w:r>
+      <w:proofErr w:type="gramEnd"/>
+      <w:r>
+        <w:t xml:space="preserve"> and jQuery</w:t>
+      </w:r>
+      <w:r>
+        <w:t xml:space="preserve"> controller </w:t>
+      </w:r>
+      <w:r>
+        <w:t>frameworks in</w:t>
+      </w:r>
+      <w:r>
+        <w:t xml:space="preserve"> order to create cross-platform, responsive controls. In particular, the d3.js implementation of </w:t>
+      </w:r>
+      <w:r>
+        <w:t>d3.</w:t>
+      </w:r>
+      <w:r>
+        <w:t>svg.</w:t>
+      </w:r>
+      <w:r>
+        <w:t xml:space="preserve">arc </w:t>
+      </w:r>
+      <w:r>
+        <w:t>d3.layout.chords</w:t>
+      </w:r>
+      <w:r>
+        <w:t xml:space="preserve"> are</w:t>
+      </w:r>
+      <w:r>
+        <w:t xml:space="preserve"> heavily called upon in order to </w:t>
+      </w:r>
+      <w:r>
+        <w:t xml:space="preserve">rapidly reshape </w:t>
+      </w:r>
+      <w:r>
+        <w:t xml:space="preserve">the view. The user-selected </w:t>
+      </w:r>
+      <w:r>
+        <w:t>threshold cut-off value in real time dynamically prunes connections below a cert</w:t>
+      </w:r>
+      <w:r>
+        <w:t>ain</w:t>
+      </w:r>
+      <w:r>
+        <w:t xml:space="preserve"> strength from the diagram. A callback with active </w:t>
+      </w:r>
+      <w:proofErr w:type="spellStart"/>
+      <w:r>
+        <w:t>tweening</w:t>
+      </w:r>
+      <w:proofErr w:type="spellEnd"/>
+      <w:r>
+        <w:t xml:space="preserve"> of the arc and chord shapes with d3 transitions is used in order convey a sense of smooth but rapid transition in order not to lose the sense of overall context as a large number of chords fade from view with increasing</w:t>
+      </w:r>
+      <w:r>
+        <w:t xml:space="preserve"> minimum threshold</w:t>
+      </w:r>
+      <w:r>
+        <w:t xml:space="preserve">, as shown in Figure </w:t>
+      </w:r>
+      <w:r>
         <w:t>3</w:t>
       </w:r>
       <w:r>
-        <w:t>. Schematic overview of approach to the visualization</w:t>
-      </w:r>
-    </w:p>
-    <w:p>
-      <w:pPr>
-        <w:pStyle w:val="Heading1"/>
-      </w:pPr>
-      <w:r>
-        <w:t>Results</w:t>
-      </w:r>
-    </w:p>
-    <w:p>
-      <w:r>
-        <w:t>The screenshot</w:t>
-      </w:r>
-      <w:r>
-        <w:t xml:space="preserve"> in Fig. 4</w:t>
-      </w:r>
-      <w:r>
-        <w:t xml:space="preserve"> provides an illustration of the use case of our visualization tool, as well as insights rapidly revealed by exploratory data analysis. First, a frequency range </w:t>
-      </w:r>
-      <w:proofErr w:type="spellStart"/>
-      <w:r>
-        <w:t>subselecting</w:t>
-      </w:r>
-      <w:proofErr w:type="spellEnd"/>
-      <w:r>
-        <w:t xml:space="preserve"> high frequencies was selected, with </w:t>
-      </w:r>
-      <w:proofErr w:type="spellStart"/>
-      <w:r>
-        <w:t>self connections</w:t>
-      </w:r>
-      <w:proofErr w:type="spellEnd"/>
-      <w:r>
-        <w:t xml:space="preserve"> excluded (as these often do not add additional valuable information</w:t>
-      </w:r>
-      <w:r>
-        <w:t>, depending on the data type</w:t>
-      </w:r>
-      <w:r>
-        <w:t>). A threshold was set to prune out weaker connections, allowing for decluttering of the visualization space and emphasis of the most s</w:t>
-      </w:r>
-      <w:r>
-        <w:t>trongly represented components.</w:t>
-      </w:r>
-    </w:p>
-    <w:p>
-      <w:r>
-        <w:t xml:space="preserve">Example anatomic labeling was provided for this dataset, allowing for the user to assess connectivity between various regions by a convention familiar to neuroscientists. The user then clicked on a chord connecting two regions, which </w:t>
-      </w:r>
-      <w:r>
-        <w:t>subsequently displayed the connectivity values across all frequencies for those two locations.</w:t>
+        <w:t>.</w:t>
       </w:r>
     </w:p>
     <w:p>
       <w:pPr>
         <w:keepNext/>
+        <w:jc w:val="center"/>
       </w:pPr>
       <w:r>
         <w:rPr>
-          <w:b/>
-          <w:bCs/>
           <w:noProof/>
         </w:rPr>
         <w:drawing>
-          <wp:inline distT="0" distB="0" distL="0" distR="0" wp14:anchorId="4132C02F" wp14:editId="58993696">
-            <wp:extent cx="2948940" cy="3757064"/>
-            <wp:effectExtent l="0" t="0" r="3810" b="0"/>
+          <wp:inline distT="0" distB="0" distL="0" distR="0" wp14:anchorId="3BB5813D" wp14:editId="3D2BD408">
+            <wp:extent cx="1830282" cy="1638300"/>
+            <wp:effectExtent l="0" t="0" r="0" b="0"/>
+            <wp:docPr id="2" name="Picture 2"/>
+            <wp:cNvGraphicFramePr>
+              <a:graphicFrameLocks xmlns:a="http://schemas.openxmlformats.org/drawingml/2006/main" noChangeAspect="1"/>
+            </wp:cNvGraphicFramePr>
+            <a:graphic xmlns:a="http://schemas.openxmlformats.org/drawingml/2006/main">
+              <a:graphicData uri="http://schemas.openxmlformats.org/drawingml/2006/picture">
+                <pic:pic xmlns:pic="http://schemas.openxmlformats.org/drawingml/2006/picture">
+                  <pic:nvPicPr>
+                    <pic:cNvPr id="1" name=""/>
+                    <pic:cNvPicPr/>
+                  </pic:nvPicPr>
+                  <pic:blipFill>
+                    <a:blip r:embed="rId10"/>
+                    <a:stretch>
+                      <a:fillRect/>
+                    </a:stretch>
+                  </pic:blipFill>
+                  <pic:spPr>
+                    <a:xfrm>
+                      <a:off x="0" y="0"/>
+                      <a:ext cx="1853144" cy="1658764"/>
+                    </a:xfrm>
+                    <a:prstGeom prst="rect">
+                      <a:avLst/>
+                    </a:prstGeom>
+                  </pic:spPr>
+                </pic:pic>
+              </a:graphicData>
+            </a:graphic>
+          </wp:inline>
+        </w:drawing>
+      </w:r>
+    </w:p>
+    <w:p>
+      <w:pPr>
+        <w:pStyle w:val="Caption"/>
+        <w:jc w:val="left"/>
+      </w:pPr>
+      <w:r>
+        <w:t xml:space="preserve">Figure </w:t>
+      </w:r>
+      <w:r>
+        <w:fldChar w:fldCharType="begin"/>
+      </w:r>
+      <w:r>
+        <w:instrText xml:space="preserve"> SEQ Figure \* ARABIC </w:instrText>
+      </w:r>
+      <w:r>
+        <w:fldChar w:fldCharType="separate"/>
+      </w:r>
+      <w:r>
+        <w:rPr>
+          <w:noProof/>
+        </w:rPr>
+        <w:t>3</w:t>
+      </w:r>
+      <w:r>
+        <w:fldChar w:fldCharType="end"/>
+      </w:r>
+      <w:r>
+        <w:t xml:space="preserve">. </w:t>
+      </w:r>
+      <w:r>
+        <w:t xml:space="preserve">Example screenshot </w:t>
+      </w:r>
+      <w:r>
+        <w:t>illustrating rapid fade and tween pruning using a single slider in order to select for maximally salient chords and remove occlusion. Note that regions with similar colors intuitively conveys a local group of intra-region connections while dissimilar colors convey cross-cortical connections.</w:t>
+      </w:r>
+    </w:p>
+    <w:p>
+      <w:r>
+        <w:t>The user then has the option to color the chord diagram based off of anatomic locations from a file (if present), or in a constant luminance sche</w:t>
+      </w:r>
+      <w:r>
+        <w:t>me based off sequential order.</w:t>
+      </w:r>
+      <w:r>
+        <w:t xml:space="preserve"> </w:t>
+      </w:r>
+      <w:r>
+        <w:t>As the color representation of nominal categories is extremely important [6] and spatial information must be accurately conveyed, i</w:t>
+      </w:r>
+      <w:r>
+        <w:t xml:space="preserve">n this case, we tailored a CIE L*a*b </w:t>
+      </w:r>
+      <w:proofErr w:type="spellStart"/>
+      <w:r>
+        <w:t>colorscale</w:t>
+      </w:r>
+      <w:proofErr w:type="spellEnd"/>
+      <w:r>
+        <w:t xml:space="preserve"> that fades in two directions, as well as </w:t>
+      </w:r>
+      <w:proofErr w:type="gramStart"/>
+      <w:r>
+        <w:t>a</w:t>
+      </w:r>
+      <w:proofErr w:type="gramEnd"/>
+      <w:r>
+        <w:t xml:space="preserve"> L*c*h </w:t>
+      </w:r>
+      <w:proofErr w:type="spellStart"/>
+      <w:r>
+        <w:t>colorscale</w:t>
+      </w:r>
+      <w:proofErr w:type="spellEnd"/>
+      <w:r>
+        <w:t xml:space="preserve"> that transitions in color </w:t>
+      </w:r>
+      <w:proofErr w:type="spellStart"/>
+      <w:r>
+        <w:t>unidirectionally</w:t>
+      </w:r>
+      <w:proofErr w:type="spellEnd"/>
+      <w:r>
+        <w:t xml:space="preserve">, as shown in Figure </w:t>
+      </w:r>
+      <w:r>
+        <w:t>4</w:t>
+      </w:r>
+      <w:r>
+        <w:t>.</w:t>
+      </w:r>
+    </w:p>
+    <w:p>
+      <w:pPr>
+        <w:keepNext/>
+        <w:jc w:val="center"/>
+      </w:pPr>
+      <w:r>
+        <w:rPr>
+          <w:noProof/>
+        </w:rPr>
+        <w:drawing>
+          <wp:inline distT="0" distB="0" distL="0" distR="0" wp14:anchorId="30A8043A" wp14:editId="38B6FB77">
+            <wp:extent cx="1385440" cy="1276350"/>
+            <wp:effectExtent l="0" t="0" r="5715" b="0"/>
+            <wp:docPr id="4" name="Picture 4" descr="l_a_bcolormap"/>
+            <wp:cNvGraphicFramePr>
+              <a:graphicFrameLocks xmlns:a="http://schemas.openxmlformats.org/drawingml/2006/main" noChangeAspect="1"/>
+            </wp:cNvGraphicFramePr>
+            <a:graphic xmlns:a="http://schemas.openxmlformats.org/drawingml/2006/main">
+              <a:graphicData uri="http://schemas.openxmlformats.org/drawingml/2006/picture">
+                <pic:pic xmlns:pic="http://schemas.openxmlformats.org/drawingml/2006/picture">
+                  <pic:nvPicPr>
+                    <pic:cNvPr id="0" name="Picture 6" descr="l_a_bcolormap"/>
+                    <pic:cNvPicPr>
+                      <a:picLocks noChangeAspect="1" noChangeArrowheads="1"/>
+                    </pic:cNvPicPr>
+                  </pic:nvPicPr>
+                  <pic:blipFill>
+                    <a:blip r:embed="rId11">
+                      <a:extLst>
+                        <a:ext uri="{28A0092B-C50C-407E-A947-70E740481C1C}">
+                          <a14:useLocalDpi xmlns:a14="http://schemas.microsoft.com/office/drawing/2010/main" val="0"/>
+                        </a:ext>
+                      </a:extLst>
+                    </a:blip>
+                    <a:srcRect/>
+                    <a:stretch>
+                      <a:fillRect/>
+                    </a:stretch>
+                  </pic:blipFill>
+                  <pic:spPr bwMode="auto">
+                    <a:xfrm>
+                      <a:off x="0" y="0"/>
+                      <a:ext cx="1390551" cy="1281058"/>
+                    </a:xfrm>
+                    <a:prstGeom prst="rect">
+                      <a:avLst/>
+                    </a:prstGeom>
+                    <a:noFill/>
+                    <a:ln>
+                      <a:noFill/>
+                    </a:ln>
+                  </pic:spPr>
+                </pic:pic>
+              </a:graphicData>
+            </a:graphic>
+          </wp:inline>
+        </w:drawing>
+      </w:r>
+    </w:p>
+    <w:p>
+      <w:pPr>
+        <w:pStyle w:val="Caption"/>
+        <w:jc w:val="left"/>
+        <w:rPr>
+          <w:noProof/>
+        </w:rPr>
+      </w:pPr>
+      <w:r>
+        <w:t xml:space="preserve">Figure </w:t>
+      </w:r>
+      <w:r>
+        <w:fldChar w:fldCharType="begin"/>
+      </w:r>
+      <w:r>
+        <w:instrText xml:space="preserve"> SEQ Figure \* ARABIC </w:instrText>
+      </w:r>
+      <w:r>
+        <w:fldChar w:fldCharType="separate"/>
+      </w:r>
+      <w:r>
+        <w:rPr>
+          <w:noProof/>
+        </w:rPr>
+        <w:t>4</w:t>
+      </w:r>
+      <w:r>
+        <w:fldChar w:fldCharType="end"/>
+      </w:r>
+      <w:r>
+        <w:rPr>
+          <w:noProof/>
+        </w:rPr>
+        <w:t>. A modified L*a*b colorspace controlled for luminance for coloring arcs representing spatial locations around the chord diagram in order to give the user rapid assessment of sensor proximity.</w:t>
+      </w:r>
+    </w:p>
+    <w:p/>
+    <w:p>
+      <w:r>
+        <w:lastRenderedPageBreak/>
+        <w:t>Once the chord diagram has been setup for visualization, the user can hover over a node or a chord to display connection strengths for that node, or between the two nod</w:t>
+      </w:r>
+      <w:r>
+        <w:t>es specified by a given chord.</w:t>
+      </w:r>
+      <w:r>
+        <w:t xml:space="preserve"> An additional user option for coloring via mean phase angle of the connection uses a divergent color palette from </w:t>
+      </w:r>
+      <w:proofErr w:type="spellStart"/>
+      <w:r>
+        <w:t>ColorBrewer</w:t>
+      </w:r>
+      <w:proofErr w:type="spellEnd"/>
+      <w:r>
+        <w:t xml:space="preserve"> (colorbrewer.org)</w:t>
+      </w:r>
+      <w:r>
+        <w:t>.</w:t>
+      </w:r>
+    </w:p>
+    <w:p>
+      <w:r>
+        <w:t>Upon clicking a chord, a bar graph will dynamically update which displays connection strengths across all frequencies for the two nodes of interest. By hovering over any bar in the chart, the connecti</w:t>
+      </w:r>
+      <w:r>
+        <w:t>vity strength will be displayed</w:t>
+      </w:r>
+      <w:r>
+        <w:t>.</w:t>
+      </w:r>
+    </w:p>
+    <w:p>
+      <w:pPr>
+        <w:pStyle w:val="Heading1"/>
+      </w:pPr>
+      <w:r>
+        <w:rPr>
+          <w:bCs/>
+        </w:rPr>
+        <w:drawing>
+          <wp:inline distT="0" distB="0" distL="0" distR="0" wp14:anchorId="632A9A4F" wp14:editId="746EC4A1">
+            <wp:extent cx="3102633" cy="3952875"/>
+            <wp:effectExtent l="0" t="0" r="2540" b="0"/>
             <wp:docPr id="5" name="Picture 5" descr="summary.png"/>
             <wp:cNvGraphicFramePr>
               <a:graphicFrameLocks xmlns:a="http://schemas.openxmlformats.org/drawingml/2006/main" noChangeAspect="1"/>
@@ -1495,7 +1605,7 @@
                     </pic:cNvPicPr>
                   </pic:nvPicPr>
                   <pic:blipFill>
-                    <a:blip r:embed="rId11">
+                    <a:blip r:embed="rId12">
                       <a:extLst>
                         <a:ext uri="{28A0092B-C50C-407E-A947-70E740481C1C}">
                           <a14:useLocalDpi xmlns:a14="http://schemas.microsoft.com/office/drawing/2010/main"/>
@@ -1510,7 +1620,7 @@
                   <pic:spPr bwMode="auto">
                     <a:xfrm>
                       <a:off x="0" y="0"/>
-                      <a:ext cx="2954074" cy="3763605"/>
+                      <a:ext cx="3122445" cy="3978116"/>
                     </a:xfrm>
                     <a:prstGeom prst="rect">
                       <a:avLst/>
@@ -1531,103 +1641,49 @@
       <w:pPr>
         <w:pStyle w:val="Caption"/>
         <w:jc w:val="both"/>
+        <w:rPr>
+          <w:rFonts w:ascii="Arial" w:hAnsi="Arial"/>
+          <w:caps/>
+          <w:kern w:val="32"/>
+        </w:rPr>
       </w:pPr>
       <w:r>
         <w:t xml:space="preserve">Figure </w:t>
       </w:r>
       <w:r>
-        <w:t>4</w:t>
-      </w:r>
-      <w:r>
-        <w:t xml:space="preserve">. </w:t>
-      </w:r>
-      <w:r>
-        <w:t xml:space="preserve">Example screenshot from the visualization highlighting the use of </w:t>
-      </w:r>
-      <w:proofErr w:type="spellStart"/>
-      <w:r>
-        <w:t>subselection</w:t>
-      </w:r>
-      <w:proofErr w:type="spellEnd"/>
-      <w:r>
-        <w:t>, thresholding, dynamic bar graph generation, and hove</w:t>
-      </w:r>
-      <w:r>
-        <w:t>r feature.</w:t>
-      </w:r>
-    </w:p>
-    <w:p>
-      <w:r>
-        <w:t>This revealed the interesting insight that there was a small range of intermediate frequencies which had significant connections, that would not have been apparent from first glance at either a connectivity matrix or the chord diagram alone. Subsequent hover functionality revealed the exact strength of connectivity, allowing for the user to obtain a quantitative metric of the desired connection between two regions for a given frequency.</w:t>
-      </w:r>
-    </w:p>
-    <w:p>
-      <w:pPr>
-        <w:jc w:val="center"/>
-      </w:pPr>
+        <w:fldChar w:fldCharType="begin"/>
+      </w:r>
+      <w:r>
+        <w:instrText xml:space="preserve"> SEQ Figure \* ARABIC </w:instrText>
+      </w:r>
+      <w:r>
+        <w:fldChar w:fldCharType="separate"/>
+      </w:r>
       <w:r>
         <w:rPr>
           <w:noProof/>
         </w:rPr>
-        <w:drawing>
-          <wp:inline distT="0" distB="0" distL="0" distR="0" wp14:anchorId="60A4BA17" wp14:editId="2A83F234">
-            <wp:extent cx="1421661" cy="1272540"/>
-            <wp:effectExtent l="0" t="0" r="7620" b="3810"/>
-            <wp:docPr id="2" name="Picture 2"/>
-            <wp:cNvGraphicFramePr>
-              <a:graphicFrameLocks xmlns:a="http://schemas.openxmlformats.org/drawingml/2006/main" noChangeAspect="1"/>
-            </wp:cNvGraphicFramePr>
-            <a:graphic xmlns:a="http://schemas.openxmlformats.org/drawingml/2006/main">
-              <a:graphicData uri="http://schemas.openxmlformats.org/drawingml/2006/picture">
-                <pic:pic xmlns:pic="http://schemas.openxmlformats.org/drawingml/2006/picture">
-                  <pic:nvPicPr>
-                    <pic:cNvPr id="1" name=""/>
-                    <pic:cNvPicPr/>
-                  </pic:nvPicPr>
-                  <pic:blipFill>
-                    <a:blip r:embed="rId12"/>
-                    <a:stretch>
-                      <a:fillRect/>
-                    </a:stretch>
-                  </pic:blipFill>
-                  <pic:spPr>
-                    <a:xfrm>
-                      <a:off x="0" y="0"/>
-                      <a:ext cx="1431908" cy="1281712"/>
-                    </a:xfrm>
-                    <a:prstGeom prst="rect">
-                      <a:avLst/>
-                    </a:prstGeom>
-                  </pic:spPr>
-                </pic:pic>
-              </a:graphicData>
-            </a:graphic>
-          </wp:inline>
-        </w:drawing>
-      </w:r>
-    </w:p>
-    <w:p>
-      <w:pPr>
-        <w:pStyle w:val="Caption"/>
-        <w:jc w:val="both"/>
-      </w:pPr>
-      <w:r>
-        <w:t xml:space="preserve">Figure </w:t>
-      </w:r>
-      <w:r>
         <w:t>5</w:t>
       </w:r>
       <w:r>
+        <w:fldChar w:fldCharType="end"/>
+      </w:r>
+      <w:r>
         <w:t xml:space="preserve">. </w:t>
       </w:r>
       <w:r>
-        <w:t xml:space="preserve">Example screenshot </w:t>
-      </w:r>
-      <w:r>
-        <w:t>illustrating rapid fade and tween pruning using a single slider in order to select for maximally salient chords and remove occlusion.</w:t>
-      </w:r>
-      <w:r>
-        <w:t xml:space="preserve"> Note that regions with similar colors intuitively conveys a local group of intra-region connections while dissimilar colors convey cross-cortical connections.</w:t>
+        <w:t xml:space="preserve">Example screenshot from the visualization highlighting the use of </w:t>
+      </w:r>
+      <w:proofErr w:type="spellStart"/>
+      <w:r>
+        <w:t>subselection</w:t>
+      </w:r>
+      <w:proofErr w:type="spellEnd"/>
+      <w:r>
+        <w:t>, thresholding, dynamic bar graph generation, and hover feature</w:t>
+      </w:r>
+      <w:r>
+        <w:t>.</w:t>
       </w:r>
     </w:p>
     <w:p>
@@ -1635,7 +1691,101 @@
         <w:pStyle w:val="Heading1"/>
       </w:pPr>
       <w:r>
+        <w:t>Results</w:t>
+      </w:r>
+    </w:p>
+    <w:p>
+      <w:pPr>
+        <w:keepNext/>
+      </w:pPr>
+      <w:r>
+        <w:t>The screenshot</w:t>
+      </w:r>
+      <w:r>
+        <w:t xml:space="preserve"> in Figure</w:t>
+      </w:r>
+      <w:r>
+        <w:t xml:space="preserve"> 5</w:t>
+      </w:r>
+      <w:r>
+        <w:t xml:space="preserve"> provides an illustration of the use case of our visualization tool, as well as insights rapidly</w:t>
+      </w:r>
+      <w:r>
+        <w:t xml:space="preserve"> </w:t>
+      </w:r>
+      <w:r>
+        <w:t xml:space="preserve">revealed by exploratory data analysis. First, a frequency range </w:t>
+      </w:r>
+      <w:proofErr w:type="spellStart"/>
+      <w:r>
+        <w:t>subselecting</w:t>
+      </w:r>
+      <w:proofErr w:type="spellEnd"/>
+      <w:r>
+        <w:t xml:space="preserve"> high frequencies was selected, with </w:t>
+      </w:r>
+      <w:r>
+        <w:t>self-connections</w:t>
+      </w:r>
+      <w:r>
+        <w:t xml:space="preserve"> excluded (as these often do not add additional valuable information</w:t>
+      </w:r>
+      <w:r>
+        <w:t>, depending on the data type</w:t>
+      </w:r>
+      <w:r>
+        <w:t>). A threshold was set to prune out weaker connections, allowing for decluttering of the visualization space and emphasis of the most s</w:t>
+      </w:r>
+      <w:r>
+        <w:t>trongly represented components.</w:t>
+      </w:r>
+    </w:p>
+    <w:p>
+      <w:r>
+        <w:t xml:space="preserve">Example anatomic labeling was provided for this dataset, allowing for the user to assess connectivity between various regions by a convention familiar to neuroscientists. The user then clicked on a chord connecting two regions, which </w:t>
+      </w:r>
+      <w:r>
         <w:lastRenderedPageBreak/>
+        <w:t>subsequently displayed the connectivity values across all frequencies for those two locations.</w:t>
+      </w:r>
+    </w:p>
+    <w:p>
+      <w:r>
+        <w:t xml:space="preserve">This revealed the interesting insight that there was a small range of intermediate frequencies which had significant </w:t>
+      </w:r>
+      <w:r>
+        <w:t>connections, which</w:t>
+      </w:r>
+      <w:r>
+        <w:t xml:space="preserve"> would not have been apparent from first glance at either a connectivity matrix or the chord diagram alone. Subsequent hover functionality revealed the exact strength of connectivity, allowing for the user to obtain a quantitative metric of the desired connection between two regions for a given frequency.</w:t>
+      </w:r>
+    </w:p>
+    <w:p>
+      <w:r>
+        <w:t xml:space="preserve">Our results for test matrices of size 65x64x64 and 5x64x64 reveal </w:t>
+      </w:r>
+      <w:proofErr w:type="spellStart"/>
+      <w:r>
+        <w:t>rerendering</w:t>
+      </w:r>
+      <w:proofErr w:type="spellEnd"/>
+      <w:r>
+        <w:t xml:space="preserve"> and math.js processing within 500 </w:t>
+      </w:r>
+      <w:proofErr w:type="spellStart"/>
+      <w:r>
+        <w:t>ms</w:t>
+      </w:r>
+      <w:proofErr w:type="spellEnd"/>
+      <w:r>
+        <w:t xml:space="preserve"> to a second depending on the user's’ machine, which is currently acceptable performance for our users. Code profiling revealed the bottlenecks to be in the math.js processing and computations on matrices, so in the event of matrices orders of magnitude larger than our current ones, we may need to consider alternative approaches as discussed in the future directions.</w:t>
+      </w:r>
+    </w:p>
+    <w:p>
+      <w:pPr>
+        <w:pStyle w:val="Heading1"/>
+      </w:pPr>
+      <w:r>
         <w:t>Discussion</w:t>
       </w:r>
     </w:p>
@@ -1667,11 +1817,49 @@
     </w:p>
     <w:p>
       <w:r>
+        <w:t xml:space="preserve">One example of data analysis performed with our laboratory data revealed the utility of our tool. We </w:t>
+      </w:r>
+      <w:proofErr w:type="spellStart"/>
+      <w:r>
+        <w:t>subselected</w:t>
+      </w:r>
+      <w:proofErr w:type="spellEnd"/>
+      <w:r>
+        <w:t xml:space="preserve"> a high frequency range, and </w:t>
+      </w:r>
+      <w:proofErr w:type="spellStart"/>
+      <w:r>
+        <w:t>thresholded</w:t>
+      </w:r>
+      <w:proofErr w:type="spellEnd"/>
+      <w:r>
+        <w:t xml:space="preserve"> all of the small valued </w:t>
+      </w:r>
+      <w:proofErr w:type="spellStart"/>
+      <w:r>
+        <w:t>connectivities</w:t>
+      </w:r>
+      <w:proofErr w:type="spellEnd"/>
+      <w:r>
+        <w:t xml:space="preserve">. What jumped out in the chord diagram were high frequency hubs of cortical connectivity, which were motor regions of the cortex. This is consistent with our prior work and literature that motor regions are highly correlated in the high frequency band. One example chord went from a posterior parietal region (representative of premotor or motor planning functionality) to the motor cortex, illustrating our tool’s ability to rapidly assess and interpret </w:t>
+      </w:r>
+      <w:proofErr w:type="spellStart"/>
+      <w:r>
+        <w:t>connectivities</w:t>
+      </w:r>
+      <w:proofErr w:type="spellEnd"/>
+      <w:r>
+        <w:t>. By clicking on these chords and other, we were able to quickly assess if the connections were limited to these higher frequencies, or if they spread across the frequency range.</w:t>
+      </w:r>
+    </w:p>
+    <w:p>
+      <w:r>
         <w:t xml:space="preserve">Another potential other users from the ECoG research sphere, Dr. Kurt Weaver of Radiology, had the opportunity to view the visualization tool and commented that he liked having both the ability to see global connectivity patterns in a given frequency band while also seeing the connectivity between two regions across all frequencies. In addition, Dr. Weaver pointed out that in comparison to existing tools for visualizing connectivity, many of which are MATLAB plugins or packages, our visualization functions as a standalone browser application. This provides a lesser barrier to entry to exploring connectivity. </w:t>
       </w:r>
     </w:p>
     <w:p>
       <w:r>
+        <w:lastRenderedPageBreak/>
         <w:t xml:space="preserve">One of the PhD members of our laboratory, Kaitlyn </w:t>
       </w:r>
       <w:proofErr w:type="spellStart"/>
@@ -1739,10 +1927,20 @@
     </w:p>
     <w:p>
       <w:r>
-        <w:t xml:space="preserve">We currently have implemented an equal luminance color scheme to nominally encode sensor locations based off of a </w:t>
-      </w:r>
-      <w:r>
-        <w:t xml:space="preserve">grid, but based off of user feedback, this could be modified to better allow for localization. </w:t>
+        <w:t xml:space="preserve">Discussion with our collaborator at the poster session revealed interest in a polar plot of phase angles between two regions, in order to reveal information along the </w:t>
+      </w:r>
+      <w:proofErr w:type="spellStart"/>
+      <w:r>
+        <w:t>unplotted</w:t>
+      </w:r>
+      <w:proofErr w:type="spellEnd"/>
+      <w:r>
+        <w:t xml:space="preserve"> dimension in the chord diagram, much like we implemented for the bar graph representing correlation magnitude.</w:t>
+      </w:r>
+    </w:p>
+    <w:p>
+      <w:r>
+        <w:t xml:space="preserve">We currently have implemented an equal luminance color scheme to nominally encode sensor locations based off of a grid, but based off of user feedback, this could be modified to better allow for localization. </w:t>
       </w:r>
     </w:p>
     <w:p>
@@ -1755,7 +1953,11 @@
         <w:t>Additional processing functionality could be added in through the use of web based python script, implemented through flask, which is an in-browser python framework. This functionality could be important for matrices containing millions of elements, which are much larger than the sample datasets we have been exploring. The use of flask would require hosting on a web service different than github pages, which only supports static webpages.</w:t>
       </w:r>
       <w:r>
-        <w:t xml:space="preserve"> For truly large datasets, we can envision the use of an imple</w:t>
+        <w:t xml:space="preserve"> For truly large datasets, </w:t>
+      </w:r>
+      <w:r>
+        <w:lastRenderedPageBreak/>
+        <w:t>we can envision the use of an imple</w:t>
       </w:r>
       <w:r>
         <w:t xml:space="preserve">mentation based on the </w:t>
@@ -2083,6 +2285,57 @@
       </w:r>
       <w:r>
         <w:t>. Vol. 32. No. 3pt4. Blackwell Publishing Ltd, 2013.</w:t>
+      </w:r>
+    </w:p>
+    <w:p>
+      <w:pPr>
+        <w:pStyle w:val="References"/>
+      </w:pPr>
+      <w:r>
+        <w:t xml:space="preserve">Liu Z, Jiang B, </w:t>
+      </w:r>
+      <w:proofErr w:type="spellStart"/>
+      <w:r>
+        <w:t>Heer</w:t>
+      </w:r>
+      <w:proofErr w:type="spellEnd"/>
+      <w:r>
+        <w:t xml:space="preserve"> J. </w:t>
+      </w:r>
+      <w:proofErr w:type="spellStart"/>
+      <w:r>
+        <w:t>ImMens</w:t>
+      </w:r>
+      <w:proofErr w:type="spellEnd"/>
+      <w:r>
+        <w:t xml:space="preserve">: Real-time visual querying of big data. </w:t>
+      </w:r>
+      <w:proofErr w:type="spellStart"/>
+      <w:r>
+        <w:rPr>
+          <w:i/>
+          <w:iCs/>
+        </w:rPr>
+        <w:t>Comput</w:t>
+      </w:r>
+      <w:proofErr w:type="spellEnd"/>
+      <w:r>
+        <w:rPr>
+          <w:i/>
+          <w:iCs/>
+        </w:rPr>
+        <w:t xml:space="preserve"> Graph Forum</w:t>
+      </w:r>
+      <w:r>
+        <w:t>. 2013</w:t>
+      </w:r>
+      <w:proofErr w:type="gramStart"/>
+      <w:r>
+        <w:t>;32</w:t>
+      </w:r>
+      <w:proofErr w:type="gramEnd"/>
+      <w:r>
+        <w:t>(3 PART4):421-430. doi:10.1111/cgf.12129.</w:t>
       </w:r>
     </w:p>
     <w:sectPr>
@@ -2098,7 +2351,7 @@
 </file>
 
 <file path=word/endnotes.xml><?xml version="1.0" encoding="utf-8"?>
-<w:endnotes xmlns:wpc="http://schemas.microsoft.com/office/word/2010/wordprocessingCanvas" xmlns:cx="http://schemas.microsoft.com/office/drawing/2014/chartex" xmlns:cx1="http://schemas.microsoft.com/office/drawing/2015/9/8/chartex" xmlns:cx2="http://schemas.microsoft.com/office/drawing/2015/10/21/chartex" xmlns:mc="http://schemas.openxmlformats.org/markup-compatibility/2006" xmlns:o="urn:schemas-microsoft-com:office:office" xmlns:r="http://schemas.openxmlformats.org/officeDocument/2006/relationships" xmlns:m="http://schemas.openxmlformats.org/officeDocument/2006/math" xmlns:v="urn:schemas-microsoft-com:vml" xmlns:wp14="http://schemas.microsoft.com/office/word/2010/wordprocessingDrawing" xmlns:wp="http://schemas.openxmlformats.org/drawingml/2006/wordprocessingDrawing" xmlns:w10="urn:schemas-microsoft-com:office:word" xmlns:w="http://schemas.openxmlformats.org/wordprocessingml/2006/main" xmlns:w14="http://schemas.microsoft.com/office/word/2010/wordml" xmlns:w15="http://schemas.microsoft.com/office/word/2012/wordml" xmlns:w16se="http://schemas.microsoft.com/office/word/2015/wordml/symex" xmlns:wpg="http://schemas.microsoft.com/office/word/2010/wordprocessingGroup" xmlns:wpi="http://schemas.microsoft.com/office/word/2010/wordprocessingInk" xmlns:wne="http://schemas.microsoft.com/office/word/2006/wordml" xmlns:wps="http://schemas.microsoft.com/office/word/2010/wordprocessingShape" mc:Ignorable="w14 w15 w16se wp14">
+<w:endnotes xmlns:wpc="http://schemas.microsoft.com/office/word/2010/wordprocessingCanvas" xmlns:mc="http://schemas.openxmlformats.org/markup-compatibility/2006" xmlns:o="urn:schemas-microsoft-com:office:office" xmlns:r="http://schemas.openxmlformats.org/officeDocument/2006/relationships" xmlns:m="http://schemas.openxmlformats.org/officeDocument/2006/math" xmlns:v="urn:schemas-microsoft-com:vml" xmlns:wp14="http://schemas.microsoft.com/office/word/2010/wordprocessingDrawing" xmlns:wp="http://schemas.openxmlformats.org/drawingml/2006/wordprocessingDrawing" xmlns:w10="urn:schemas-microsoft-com:office:word" xmlns:w="http://schemas.openxmlformats.org/wordprocessingml/2006/main" xmlns:w14="http://schemas.microsoft.com/office/word/2010/wordml" xmlns:w15="http://schemas.microsoft.com/office/word/2012/wordml" xmlns:wpg="http://schemas.microsoft.com/office/word/2010/wordprocessingGroup" xmlns:wpi="http://schemas.microsoft.com/office/word/2010/wordprocessingInk" xmlns:wne="http://schemas.microsoft.com/office/word/2006/wordml" xmlns:wps="http://schemas.microsoft.com/office/word/2010/wordprocessingShape" mc:Ignorable="w14 w15 wp14">
   <w:endnote w:type="separator" w:id="-1">
     <w:p>
       <w:r>
@@ -2117,7 +2370,7 @@
 </file>
 
 <file path=word/footnotes.xml><?xml version="1.0" encoding="utf-8"?>
-<w:footnotes xmlns:wpc="http://schemas.microsoft.com/office/word/2010/wordprocessingCanvas" xmlns:cx="http://schemas.microsoft.com/office/drawing/2014/chartex" xmlns:cx1="http://schemas.microsoft.com/office/drawing/2015/9/8/chartex" xmlns:cx2="http://schemas.microsoft.com/office/drawing/2015/10/21/chartex" xmlns:mc="http://schemas.openxmlformats.org/markup-compatibility/2006" xmlns:o="urn:schemas-microsoft-com:office:office" xmlns:r="http://schemas.openxmlformats.org/officeDocument/2006/relationships" xmlns:m="http://schemas.openxmlformats.org/officeDocument/2006/math" xmlns:v="urn:schemas-microsoft-com:vml" xmlns:wp14="http://schemas.microsoft.com/office/word/2010/wordprocessingDrawing" xmlns:wp="http://schemas.openxmlformats.org/drawingml/2006/wordprocessingDrawing" xmlns:w10="urn:schemas-microsoft-com:office:word" xmlns:w="http://schemas.openxmlformats.org/wordprocessingml/2006/main" xmlns:w14="http://schemas.microsoft.com/office/word/2010/wordml" xmlns:w15="http://schemas.microsoft.com/office/word/2012/wordml" xmlns:w16se="http://schemas.microsoft.com/office/word/2015/wordml/symex" xmlns:wpg="http://schemas.microsoft.com/office/word/2010/wordprocessingGroup" xmlns:wpi="http://schemas.microsoft.com/office/word/2010/wordprocessingInk" xmlns:wne="http://schemas.microsoft.com/office/word/2006/wordml" xmlns:wps="http://schemas.microsoft.com/office/word/2010/wordprocessingShape" mc:Ignorable="w14 w15 w16se wp14">
+<w:footnotes xmlns:wpc="http://schemas.microsoft.com/office/word/2010/wordprocessingCanvas" xmlns:mc="http://schemas.openxmlformats.org/markup-compatibility/2006" xmlns:o="urn:schemas-microsoft-com:office:office" xmlns:r="http://schemas.openxmlformats.org/officeDocument/2006/relationships" xmlns:m="http://schemas.openxmlformats.org/officeDocument/2006/math" xmlns:v="urn:schemas-microsoft-com:vml" xmlns:wp14="http://schemas.microsoft.com/office/word/2010/wordprocessingDrawing" xmlns:wp="http://schemas.openxmlformats.org/drawingml/2006/wordprocessingDrawing" xmlns:w10="urn:schemas-microsoft-com:office:word" xmlns:w="http://schemas.openxmlformats.org/wordprocessingml/2006/main" xmlns:w14="http://schemas.microsoft.com/office/word/2010/wordml" xmlns:w15="http://schemas.microsoft.com/office/word/2012/wordml" xmlns:wpg="http://schemas.microsoft.com/office/word/2010/wordprocessingGroup" xmlns:wpi="http://schemas.microsoft.com/office/word/2010/wordprocessingInk" xmlns:wne="http://schemas.microsoft.com/office/word/2006/wordml" xmlns:wps="http://schemas.microsoft.com/office/word/2010/wordprocessingShape" mc:Ignorable="w14 w15 wp14">
   <w:footnote w:type="separator" w:id="-1">
     <w:p>
       <w:pPr>
@@ -2174,7 +2427,7 @@
 </file>
 
 <file path=word/header1.xml><?xml version="1.0" encoding="utf-8"?>
-<w:hdr xmlns:wpc="http://schemas.microsoft.com/office/word/2010/wordprocessingCanvas" xmlns:cx="http://schemas.microsoft.com/office/drawing/2014/chartex" xmlns:cx1="http://schemas.microsoft.com/office/drawing/2015/9/8/chartex" xmlns:cx2="http://schemas.microsoft.com/office/drawing/2015/10/21/chartex" xmlns:mc="http://schemas.openxmlformats.org/markup-compatibility/2006" xmlns:o="urn:schemas-microsoft-com:office:office" xmlns:r="http://schemas.openxmlformats.org/officeDocument/2006/relationships" xmlns:m="http://schemas.openxmlformats.org/officeDocument/2006/math" xmlns:v="urn:schemas-microsoft-com:vml" xmlns:wp14="http://schemas.microsoft.com/office/word/2010/wordprocessingDrawing" xmlns:wp="http://schemas.openxmlformats.org/drawingml/2006/wordprocessingDrawing" xmlns:w10="urn:schemas-microsoft-com:office:word" xmlns:w="http://schemas.openxmlformats.org/wordprocessingml/2006/main" xmlns:w14="http://schemas.microsoft.com/office/word/2010/wordml" xmlns:w15="http://schemas.microsoft.com/office/word/2012/wordml" xmlns:w16se="http://schemas.microsoft.com/office/word/2015/wordml/symex" xmlns:wpg="http://schemas.microsoft.com/office/word/2010/wordprocessingGroup" xmlns:wpi="http://schemas.microsoft.com/office/word/2010/wordprocessingInk" xmlns:wne="http://schemas.microsoft.com/office/word/2006/wordml" xmlns:wps="http://schemas.microsoft.com/office/word/2010/wordprocessingShape" mc:Ignorable="w14 w15 w16se wp14">
+<w:hdr xmlns:wpc="http://schemas.microsoft.com/office/word/2010/wordprocessingCanvas" xmlns:mc="http://schemas.openxmlformats.org/markup-compatibility/2006" xmlns:o="urn:schemas-microsoft-com:office:office" xmlns:r="http://schemas.openxmlformats.org/officeDocument/2006/relationships" xmlns:m="http://schemas.openxmlformats.org/officeDocument/2006/math" xmlns:v="urn:schemas-microsoft-com:vml" xmlns:wp14="http://schemas.microsoft.com/office/word/2010/wordprocessingDrawing" xmlns:wp="http://schemas.openxmlformats.org/drawingml/2006/wordprocessingDrawing" xmlns:w10="urn:schemas-microsoft-com:office:word" xmlns:w="http://schemas.openxmlformats.org/wordprocessingml/2006/main" xmlns:w14="http://schemas.microsoft.com/office/word/2010/wordml" xmlns:w15="http://schemas.microsoft.com/office/word/2012/wordml" xmlns:wpg="http://schemas.microsoft.com/office/word/2010/wordprocessingGroup" xmlns:wpi="http://schemas.microsoft.com/office/word/2010/wordprocessingInk" xmlns:wne="http://schemas.microsoft.com/office/word/2006/wordml" xmlns:wps="http://schemas.microsoft.com/office/word/2010/wordprocessingShape" mc:Ignorable="w14 w15 wp14">
   <w:p>
     <w:pPr>
       <w:pStyle w:val="Header"/>
@@ -2190,7 +2443,7 @@
 </file>
 
 <file path=word/numbering.xml><?xml version="1.0" encoding="utf-8"?>
-<w:numbering xmlns:wpc="http://schemas.microsoft.com/office/word/2010/wordprocessingCanvas" xmlns:cx="http://schemas.microsoft.com/office/drawing/2014/chartex" xmlns:cx1="http://schemas.microsoft.com/office/drawing/2015/9/8/chartex" xmlns:cx2="http://schemas.microsoft.com/office/drawing/2015/10/21/chartex" xmlns:mc="http://schemas.openxmlformats.org/markup-compatibility/2006" xmlns:o="urn:schemas-microsoft-com:office:office" xmlns:r="http://schemas.openxmlformats.org/officeDocument/2006/relationships" xmlns:m="http://schemas.openxmlformats.org/officeDocument/2006/math" xmlns:v="urn:schemas-microsoft-com:vml" xmlns:wp14="http://schemas.microsoft.com/office/word/2010/wordprocessingDrawing" xmlns:wp="http://schemas.openxmlformats.org/drawingml/2006/wordprocessingDrawing" xmlns:w10="urn:schemas-microsoft-com:office:word" xmlns:w="http://schemas.openxmlformats.org/wordprocessingml/2006/main" xmlns:w14="http://schemas.microsoft.com/office/word/2010/wordml" xmlns:w15="http://schemas.microsoft.com/office/word/2012/wordml" xmlns:w16se="http://schemas.microsoft.com/office/word/2015/wordml/symex" xmlns:wpg="http://schemas.microsoft.com/office/word/2010/wordprocessingGroup" xmlns:wpi="http://schemas.microsoft.com/office/word/2010/wordprocessingInk" xmlns:wne="http://schemas.microsoft.com/office/word/2006/wordml" xmlns:wps="http://schemas.microsoft.com/office/word/2010/wordprocessingShape" mc:Ignorable="w14 w15 w16se wp14">
+<w:numbering xmlns:wpc="http://schemas.microsoft.com/office/word/2010/wordprocessingCanvas" xmlns:mc="http://schemas.openxmlformats.org/markup-compatibility/2006" xmlns:o="urn:schemas-microsoft-com:office:office" xmlns:r="http://schemas.openxmlformats.org/officeDocument/2006/relationships" xmlns:m="http://schemas.openxmlformats.org/officeDocument/2006/math" xmlns:v="urn:schemas-microsoft-com:vml" xmlns:wp14="http://schemas.microsoft.com/office/word/2010/wordprocessingDrawing" xmlns:wp="http://schemas.openxmlformats.org/drawingml/2006/wordprocessingDrawing" xmlns:w10="urn:schemas-microsoft-com:office:word" xmlns:w="http://schemas.openxmlformats.org/wordprocessingml/2006/main" xmlns:w14="http://schemas.microsoft.com/office/word/2010/wordml" xmlns:w15="http://schemas.microsoft.com/office/word/2012/wordml" xmlns:wpg="http://schemas.microsoft.com/office/word/2010/wordprocessingGroup" xmlns:wpi="http://schemas.microsoft.com/office/word/2010/wordprocessingInk" xmlns:wne="http://schemas.microsoft.com/office/word/2006/wordml" xmlns:wps="http://schemas.microsoft.com/office/word/2010/wordprocessingShape" mc:Ignorable="w14 w15 wp14">
   <w:abstractNum w:abstractNumId="0" w15:restartNumberingAfterBreak="0">
     <w:nsid w:val="FFFFFF1D"/>
     <w:multiLevelType w:val="multilevel"/>
@@ -3775,7 +4028,7 @@
 </file>
 
 <file path=word/styles.xml><?xml version="1.0" encoding="utf-8"?>
-<w:styles xmlns:mc="http://schemas.openxmlformats.org/markup-compatibility/2006" xmlns:r="http://schemas.openxmlformats.org/officeDocument/2006/relationships" xmlns:w="http://schemas.openxmlformats.org/wordprocessingml/2006/main" xmlns:w14="http://schemas.microsoft.com/office/word/2010/wordml" xmlns:w15="http://schemas.microsoft.com/office/word/2012/wordml" xmlns:w16se="http://schemas.microsoft.com/office/word/2015/wordml/symex" mc:Ignorable="w14 w15 w16se">
+<w:styles xmlns:mc="http://schemas.openxmlformats.org/markup-compatibility/2006" xmlns:r="http://schemas.openxmlformats.org/officeDocument/2006/relationships" xmlns:w="http://schemas.openxmlformats.org/wordprocessingml/2006/main" xmlns:w14="http://schemas.microsoft.com/office/word/2010/wordml" xmlns:w15="http://schemas.microsoft.com/office/word/2012/wordml" mc:Ignorable="w14 w15">
   <w:docDefaults>
     <w:rPrDefault>
       <w:rPr>
@@ -3785,7 +4038,7 @@
     </w:rPrDefault>
     <w:pPrDefault/>
   </w:docDefaults>
-  <w:latentStyles w:defLockedState="0" w:defUIPriority="99" w:defSemiHidden="0" w:defUnhideWhenUsed="0" w:defQFormat="0" w:count="372">
+  <w:latentStyles w:defLockedState="0" w:defUIPriority="99" w:defSemiHidden="0" w:defUnhideWhenUsed="0" w:defQFormat="0" w:count="371">
     <w:lsdException w:name="Normal" w:uiPriority="0" w:qFormat="1"/>
     <w:lsdException w:name="heading 1" w:uiPriority="0" w:qFormat="1"/>
     <w:lsdException w:name="heading 2" w:uiPriority="9" w:qFormat="1"/>
@@ -4148,7 +4401,6 @@
     <w:lsdException w:name="List Table 5 Dark Accent 6" w:uiPriority="50"/>
     <w:lsdException w:name="List Table 6 Colorful Accent 6" w:uiPriority="51"/>
     <w:lsdException w:name="List Table 7 Colorful Accent 6" w:uiPriority="52"/>
-    <w:lsdException w:name="Mention" w:semiHidden="1" w:unhideWhenUsed="1"/>
   </w:latentStyles>
   <w:style w:type="paragraph" w:default="1" w:styleId="Normal">
     <w:name w:val="Normal"/>
@@ -4313,7 +4565,6 @@
   <w:style w:type="character" w:default="1" w:styleId="DefaultParagraphFont">
     <w:name w:val="Default Paragraph Font"/>
     <w:uiPriority w:val="1"/>
-    <w:semiHidden/>
     <w:unhideWhenUsed/>
   </w:style>
   <w:style w:type="table" w:default="1" w:styleId="TableNormal">
@@ -5530,7 +5781,7 @@
 </file>
 
 <file path=customXml/itemProps1.xml><?xml version="1.0" encoding="utf-8"?>
-<ds:datastoreItem xmlns:ds="http://schemas.openxmlformats.org/officeDocument/2006/customXml" ds:itemID="{3EA822BF-005E-4736-8E8D-9F806D097057}">
+<ds:datastoreItem xmlns:ds="http://schemas.openxmlformats.org/officeDocument/2006/customXml" ds:itemID="{730D429E-24C9-4BDD-8C2B-792A7B00C15E}">
   <ds:schemaRefs>
     <ds:schemaRef ds:uri="http://schemas.openxmlformats.org/officeDocument/2006/bibliography"/>
   </ds:schemaRefs>

</xml_diff>